<commit_message>
Final edits for phase 1 SWMR files.
Tested: Adobe Acrobat Reader
Former-commit-id: 4451299f1e5744d110ebf211bcd8881bbca4843b
</commit_message>
<xml_diff>
--- a/projects/SWMR/Design-HDF5-FlushDependencyTesting-20130630-v1.1.docx
+++ b/projects/SWMR/Design-HDF5-FlushDependencyTesting-20130630-v1.1.docx
@@ -6,6 +6,8 @@
       <w:pPr>
         <w:pStyle w:val="Title"/>
       </w:pPr>
+      <w:bookmarkStart w:id="0" w:name="_GoBack"/>
+      <w:bookmarkEnd w:id="0"/>
       <w:r>
         <w:t>Flush Dependency Testing</w:t>
       </w:r>
@@ -23,17 +25,6 @@
     </w:p>
     <w:p>
       <w:pPr>
-        <w:pStyle w:val="Identifier"/>
-      </w:pPr>
-      <w:r>
-        <w:rPr>
-          <w:rFonts w:cstheme="minorHAnsi"/>
-        </w:rPr>
-        <w:t>20130630</w:t>
-      </w:r>
-    </w:p>
-    <w:p>
-      <w:pPr>
         <w:pStyle w:val="Version"/>
       </w:pPr>
       <w:r>
@@ -69,16 +60,236 @@
       <w:r>
         <w:t xml:space="preserve"> (SWMR) project. </w:t>
       </w:r>
+    </w:p>
+    <w:p/>
+    <w:p/>
+    <w:p>
+      <w:pPr>
+        <w:tabs>
+          <w:tab w:val="left" w:pos="3040"/>
+        </w:tabs>
+      </w:pPr>
     </w:p>
     <w:p/>
     <w:p/>
     <w:p/>
     <w:p/>
     <w:p/>
-    <w:p/>
-    <w:p/>
-    <w:p/>
-    <w:p/>
+    <w:p>
+      <w:r>
+        <w:rPr>
+          <w:noProof/>
+        </w:rPr>
+        <mc:AlternateContent>
+          <mc:Choice Requires="wps">
+            <w:drawing>
+              <wp:anchor distT="0" distB="0" distL="114300" distR="114300" simplePos="0" relativeHeight="251659264" behindDoc="0" locked="0" layoutInCell="1" allowOverlap="1" wp14:anchorId="54BBB5D0" wp14:editId="403AD0E4">
+                <wp:simplePos x="0" y="0"/>
+                <wp:positionH relativeFrom="column">
+                  <wp:posOffset>3403600</wp:posOffset>
+                </wp:positionH>
+                <wp:positionV relativeFrom="paragraph">
+                  <wp:posOffset>2028190</wp:posOffset>
+                </wp:positionV>
+                <wp:extent cx="2527300" cy="1403985"/>
+                <wp:effectExtent l="0" t="0" r="0" b="0"/>
+                <wp:wrapNone/>
+                <wp:docPr id="307" name="Text Box 2"/>
+                <wp:cNvGraphicFramePr>
+                  <a:graphicFrameLocks xmlns:a="http://schemas.openxmlformats.org/drawingml/2006/main"/>
+                </wp:cNvGraphicFramePr>
+                <a:graphic xmlns:a="http://schemas.openxmlformats.org/drawingml/2006/main">
+                  <a:graphicData uri="http://schemas.microsoft.com/office/word/2010/wordprocessingShape">
+                    <wps:wsp>
+                      <wps:cNvSpPr txBox="1">
+                        <a:spLocks noChangeArrowheads="1"/>
+                      </wps:cNvSpPr>
+                      <wps:spPr bwMode="auto">
+                        <a:xfrm>
+                          <a:off x="0" y="0"/>
+                          <a:ext cx="2527300" cy="1403985"/>
+                        </a:xfrm>
+                        <a:prstGeom prst="rect">
+                          <a:avLst/>
+                        </a:prstGeom>
+                        <a:noFill/>
+                        <a:ln w="9525">
+                          <a:noFill/>
+                          <a:miter lim="800000"/>
+                          <a:headEnd/>
+                          <a:tailEnd/>
+                        </a:ln>
+                      </wps:spPr>
+                      <wps:txbx>
+                        <w:txbxContent>
+                          <w:p>
+                            <w:pPr>
+                              <w:jc w:val="center"/>
+                            </w:pPr>
+                            <w:r>
+                              <w:rPr>
+                                <w:noProof/>
+                              </w:rPr>
+                              <w:drawing>
+                                <wp:inline distT="0" distB="0" distL="0" distR="0" wp14:anchorId="36795751" wp14:editId="68179CAF">
+                                  <wp:extent cx="2331720" cy="1453896"/>
+                                  <wp:effectExtent l="0" t="0" r="0" b="0"/>
+                                  <wp:docPr id="16" name="Picture 16"/>
+                                  <wp:cNvGraphicFramePr>
+                                    <a:graphicFrameLocks xmlns:a="http://schemas.openxmlformats.org/drawingml/2006/main" noChangeAspect="1"/>
+                                  </wp:cNvGraphicFramePr>
+                                  <a:graphic xmlns:a="http://schemas.openxmlformats.org/drawingml/2006/main">
+                                    <a:graphicData uri="http://schemas.openxmlformats.org/drawingml/2006/picture">
+                                      <pic:pic xmlns:pic="http://schemas.openxmlformats.org/drawingml/2006/picture">
+                                        <pic:nvPicPr>
+                                          <pic:cNvPr id="0" name="THGwTextMed.jpg"/>
+                                          <pic:cNvPicPr/>
+                                        </pic:nvPicPr>
+                                        <pic:blipFill>
+                                          <a:blip r:embed="rId9" cstate="print">
+                                            <a:extLst>
+                                              <a:ext uri="{28A0092B-C50C-407E-A947-70E740481C1C}">
+                                                <a14:useLocalDpi xmlns:a14="http://schemas.microsoft.com/office/drawing/2010/main" val="0"/>
+                                              </a:ext>
+                                            </a:extLst>
+                                          </a:blip>
+                                          <a:stretch>
+                                            <a:fillRect/>
+                                          </a:stretch>
+                                        </pic:blipFill>
+                                        <pic:spPr>
+                                          <a:xfrm>
+                                            <a:off x="0" y="0"/>
+                                            <a:ext cx="2331720" cy="1453896"/>
+                                          </a:xfrm>
+                                          <a:prstGeom prst="rect">
+                                            <a:avLst/>
+                                          </a:prstGeom>
+                                        </pic:spPr>
+                                      </pic:pic>
+                                    </a:graphicData>
+                                  </a:graphic>
+                                </wp:inline>
+                              </w:drawing>
+                            </w:r>
+                          </w:p>
+                          <w:p>
+                            <w:pPr>
+                              <w:jc w:val="center"/>
+                            </w:pPr>
+                            <w:hyperlink r:id="rId10" w:history="1">
+                              <w:r>
+                                <w:rPr>
+                                  <w:rStyle w:val="Hyperlink"/>
+                                </w:rPr>
+                                <w:t>http://www.HDFGroup.org</w:t>
+                              </w:r>
+                            </w:hyperlink>
+                            <w:r>
+                              <w:t xml:space="preserve"> </w:t>
+                            </w:r>
+                          </w:p>
+                        </w:txbxContent>
+                      </wps:txbx>
+                      <wps:bodyPr rot="0" vert="horz" wrap="square" lIns="91440" tIns="45720" rIns="91440" bIns="45720" anchor="t" anchorCtr="0">
+                        <a:spAutoFit/>
+                      </wps:bodyPr>
+                    </wps:wsp>
+                  </a:graphicData>
+                </a:graphic>
+                <wp14:sizeRelH relativeFrom="margin">
+                  <wp14:pctWidth>0</wp14:pctWidth>
+                </wp14:sizeRelH>
+                <wp14:sizeRelV relativeFrom="margin">
+                  <wp14:pctHeight>20000</wp14:pctHeight>
+                </wp14:sizeRelV>
+              </wp:anchor>
+            </w:drawing>
+          </mc:Choice>
+          <mc:Fallback>
+            <w:pict>
+              <v:shapetype id="_x0000_t202" coordsize="21600,21600" o:spt="202" path="m,l,21600r21600,l21600,xe">
+                <v:stroke joinstyle="miter"/>
+                <v:path gradientshapeok="t" o:connecttype="rect"/>
+              </v:shapetype>
+              <v:shape id="Text Box 2" o:spid="_x0000_s1026" type="#_x0000_t202" style="position:absolute;margin-left:268pt;margin-top:159.7pt;width:199pt;height:110.55pt;z-index:251659264;visibility:visible;mso-wrap-style:square;mso-width-percent:0;mso-height-percent:200;mso-wrap-distance-left:9pt;mso-wrap-distance-top:0;mso-wrap-distance-right:9pt;mso-wrap-distance-bottom:0;mso-position-horizontal:absolute;mso-position-horizontal-relative:text;mso-position-vertical:absolute;mso-position-vertical-relative:text;mso-width-percent:0;mso-height-percent:200;mso-width-relative:margin;mso-height-relative:margin;v-text-anchor:top" o:gfxdata="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" filled="f" stroked="f">
+                <v:textbox style="mso-fit-shape-to-text:t">
+                  <w:txbxContent>
+                    <w:p>
+                      <w:pPr>
+                        <w:jc w:val="center"/>
+                      </w:pPr>
+                      <w:r>
+                        <w:rPr>
+                          <w:noProof/>
+                        </w:rPr>
+                        <w:drawing>
+                          <wp:inline distT="0" distB="0" distL="0" distR="0" wp14:anchorId="36795751" wp14:editId="68179CAF">
+                            <wp:extent cx="2331720" cy="1453896"/>
+                            <wp:effectExtent l="0" t="0" r="0" b="0"/>
+                            <wp:docPr id="16" name="Picture 16"/>
+                            <wp:cNvGraphicFramePr>
+                              <a:graphicFrameLocks xmlns:a="http://schemas.openxmlformats.org/drawingml/2006/main" noChangeAspect="1"/>
+                            </wp:cNvGraphicFramePr>
+                            <a:graphic xmlns:a="http://schemas.openxmlformats.org/drawingml/2006/main">
+                              <a:graphicData uri="http://schemas.openxmlformats.org/drawingml/2006/picture">
+                                <pic:pic xmlns:pic="http://schemas.openxmlformats.org/drawingml/2006/picture">
+                                  <pic:nvPicPr>
+                                    <pic:cNvPr id="0" name="THGwTextMed.jpg"/>
+                                    <pic:cNvPicPr/>
+                                  </pic:nvPicPr>
+                                  <pic:blipFill>
+                                    <a:blip r:embed="rId11" cstate="print">
+                                      <a:extLst>
+                                        <a:ext uri="{28A0092B-C50C-407E-A947-70E740481C1C}">
+                                          <a14:useLocalDpi xmlns:a14="http://schemas.microsoft.com/office/drawing/2010/main" val="0"/>
+                                        </a:ext>
+                                      </a:extLst>
+                                    </a:blip>
+                                    <a:stretch>
+                                      <a:fillRect/>
+                                    </a:stretch>
+                                  </pic:blipFill>
+                                  <pic:spPr>
+                                    <a:xfrm>
+                                      <a:off x="0" y="0"/>
+                                      <a:ext cx="2331720" cy="1453896"/>
+                                    </a:xfrm>
+                                    <a:prstGeom prst="rect">
+                                      <a:avLst/>
+                                    </a:prstGeom>
+                                  </pic:spPr>
+                                </pic:pic>
+                              </a:graphicData>
+                            </a:graphic>
+                          </wp:inline>
+                        </w:drawing>
+                      </w:r>
+                    </w:p>
+                    <w:p>
+                      <w:pPr>
+                        <w:jc w:val="center"/>
+                      </w:pPr>
+                      <w:hyperlink r:id="rId12" w:history="1">
+                        <w:r>
+                          <w:rPr>
+                            <w:rStyle w:val="Hyperlink"/>
+                          </w:rPr>
+                          <w:t>http://www.HDFGroup.org</w:t>
+                        </w:r>
+                      </w:hyperlink>
+                      <w:r>
+                        <w:t xml:space="preserve"> </w:t>
+                      </w:r>
+                    </w:p>
+                  </w:txbxContent>
+                </v:textbox>
+              </v:shape>
+            </w:pict>
+          </mc:Fallback>
+        </mc:AlternateContent>
+      </w:r>
+    </w:p>
     <w:p>
       <w:pPr>
         <w:pStyle w:val="Copyright"/>
@@ -107,7 +318,7 @@
       <w:r>
         <w:t xml:space="preserve">This document is part of HDF5. For HDF5 copyright and license information, see this page on The HDF Group website: </w:t>
       </w:r>
-      <w:hyperlink r:id="rId9" w:history="1">
+      <w:hyperlink r:id="rId13" w:history="1">
         <w:r>
           <w:rPr>
             <w:rStyle w:val="Hyperlink"/>
@@ -124,10 +335,10 @@
       <w:pPr>
         <w:pStyle w:val="Contents"/>
         <w:sectPr>
-          <w:headerReference w:type="default" r:id="rId10"/>
-          <w:footerReference w:type="default" r:id="rId11"/>
-          <w:headerReference w:type="first" r:id="rId12"/>
-          <w:footerReference w:type="first" r:id="rId13"/>
+          <w:headerReference w:type="default" r:id="rId14"/>
+          <w:footerReference w:type="default" r:id="rId15"/>
+          <w:headerReference w:type="first" r:id="rId16"/>
+          <w:footerReference w:type="first" r:id="rId17"/>
           <w:pgSz w:w="12240" w:h="15840" w:code="1"/>
           <w:pgMar w:top="1440" w:right="1440" w:bottom="1440" w:left="1440" w:header="432" w:footer="720" w:gutter="0"/>
           <w:cols w:space="720"/>
@@ -144,9 +355,6 @@
         <w:lastRenderedPageBreak/>
         <w:t>Contents</w:t>
       </w:r>
-      <w:r>
-        <w:t xml:space="preserve"> </w:t>
-      </w:r>
     </w:p>
     <w:p>
       <w:pPr>
@@ -176,8 +384,6 @@
         </w:rPr>
         <w:fldChar w:fldCharType="separate"/>
       </w:r>
-      <w:bookmarkStart w:id="0" w:name="_GoBack"/>
-      <w:bookmarkEnd w:id="0"/>
       <w:r>
         <w:t>1. Testing Architecture</w:t>
       </w:r>
@@ -188,7 +394,7 @@
         <w:fldChar w:fldCharType="begin"/>
       </w:r>
       <w:r>
-        <w:instrText xml:space="preserve"> PAGEREF _Toc365615573 \h </w:instrText>
+        <w:instrText xml:space="preserve"> PAGEREF _Toc366563995 \h </w:instrText>
       </w:r>
       <w:r>
         <w:fldChar w:fldCharType="separate"/>
@@ -217,7 +423,7 @@
         <w:fldChar w:fldCharType="begin"/>
       </w:r>
       <w:r>
-        <w:instrText xml:space="preserve"> PAGEREF _Toc365615574 \h </w:instrText>
+        <w:instrText xml:space="preserve"> PAGEREF _Toc366563996 \h </w:instrText>
       </w:r>
       <w:r>
         <w:fldChar w:fldCharType="separate"/>
@@ -246,7 +452,7 @@
         <w:fldChar w:fldCharType="begin"/>
       </w:r>
       <w:r>
-        <w:instrText xml:space="preserve"> PAGEREF _Toc365615575 \h </w:instrText>
+        <w:instrText xml:space="preserve"> PAGEREF _Toc366563997 \h </w:instrText>
       </w:r>
       <w:r>
         <w:fldChar w:fldCharType="separate"/>
@@ -275,7 +481,7 @@
         <w:fldChar w:fldCharType="begin"/>
       </w:r>
       <w:r>
-        <w:instrText xml:space="preserve"> PAGEREF _Toc365615576 \h </w:instrText>
+        <w:instrText xml:space="preserve"> PAGEREF _Toc366563998 \h </w:instrText>
       </w:r>
       <w:r>
         <w:fldChar w:fldCharType="separate"/>
@@ -304,7 +510,7 @@
         <w:fldChar w:fldCharType="begin"/>
       </w:r>
       <w:r>
-        <w:instrText xml:space="preserve"> PAGEREF _Toc365615577 \h </w:instrText>
+        <w:instrText xml:space="preserve"> PAGEREF _Toc366563999 \h </w:instrText>
       </w:r>
       <w:r>
         <w:fldChar w:fldCharType="separate"/>
@@ -344,8 +550,8 @@
       <w:pPr>
         <w:pStyle w:val="Heading1"/>
         <w:sectPr>
-          <w:headerReference w:type="default" r:id="rId14"/>
-          <w:headerReference w:type="first" r:id="rId15"/>
+          <w:headerReference w:type="default" r:id="rId18"/>
+          <w:headerReference w:type="first" r:id="rId19"/>
           <w:type w:val="continuous"/>
           <w:pgSz w:w="12240" w:h="15840" w:code="1"/>
           <w:pgMar w:top="1440" w:right="1440" w:bottom="1440" w:left="1440" w:header="432" w:footer="720" w:gutter="0"/>
@@ -358,7 +564,7 @@
       <w:pPr>
         <w:pStyle w:val="Heading1"/>
       </w:pPr>
-      <w:bookmarkStart w:id="1" w:name="_Toc365615573"/>
+      <w:bookmarkStart w:id="1" w:name="_Toc366563995"/>
       <w:r>
         <w:lastRenderedPageBreak/>
         <w:t>Testing Architecture</w:t>
@@ -1252,8 +1458,8 @@
                 </mc:Choice>
                 <mc:Fallback>
                   <w:pict>
-                    <v:group id="Group 2" o:spid="_x0000_s1026" style="width:384.5pt;height:401.05pt;mso-position-horizontal-relative:char;mso-position-vertical-relative:line" coordorigin="7620,6197" coordsize="49530,54762" o:gfxdata="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">
-                      <v:roundrect id="Rounded Rectangle 4" o:spid="_x0000_s1027" style="position:absolute;left:7620;top:19812;width:12192;height:5334;visibility:visible;mso-wrap-style:square;v-text-anchor:middle" arcsize="10923f" o:gfxdata="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" fillcolor="#bfb1d0 [1623]" strokecolor="#795d9b [3047]">
+                    <v:group id="Group 2" o:spid="_x0000_s1027" style="width:384.5pt;height:401.05pt;mso-position-horizontal-relative:char;mso-position-vertical-relative:line" coordorigin="7620,6197" coordsize="49530,54762" o:gfxdata="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">
+                      <v:roundrect id="Rounded Rectangle 4" o:spid="_x0000_s1028" style="position:absolute;left:7620;top:19812;width:12192;height:5334;visibility:visible;mso-wrap-style:square;v-text-anchor:middle" arcsize="10923f" o:gfxdata="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" fillcolor="#bfb1d0 [1623]" strokecolor="#795d9b [3047]">
                         <v:fill color2="#ece7f1 [503]" rotate="t" angle="180" colors="0 #c9b5e8;22938f #d9cbee;1 #f0eaf9" focus="100%" type="gradient"/>
                         <v:shadow on="t" color="black" opacity="24903f" origin=",.5" offset="0,.55556mm"/>
                         <v:textbox>
@@ -1278,7 +1484,7 @@
                           </w:txbxContent>
                         </v:textbox>
                       </v:roundrect>
-                      <v:roundrect id="Rounded Rectangle 5" o:spid="_x0000_s1028" style="position:absolute;left:44958;top:19812;width:12192;height:5334;visibility:visible;mso-wrap-style:square;v-text-anchor:middle" arcsize="10923f" o:gfxdata="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" fillcolor="#dfa7a6 [1621]" strokecolor="#bc4542 [3045]">
+                      <v:roundrect id="Rounded Rectangle 5" o:spid="_x0000_s1029" style="position:absolute;left:44958;top:19812;width:12192;height:5334;visibility:visible;mso-wrap-style:square;v-text-anchor:middle" arcsize="10923f" o:gfxdata="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" fillcolor="#dfa7a6 [1621]" strokecolor="#bc4542 [3045]">
                         <v:fill color2="#f5e4e4 [501]" rotate="t" angle="180" colors="0 #ffa2a1;22938f #ffbebd;1 #ffe5e5" focus="100%" type="gradient"/>
                         <v:shadow on="t" color="black" opacity="24903f" origin=",.5" offset="0,.55556mm"/>
                         <v:textbox>
@@ -1306,7 +1512,7 @@
                       <v:shapetype id="_x0000_t132" coordsize="21600,21600" o:spt="132" path="m10800,qx,3391l,18209qy10800,21600,21600,18209l21600,3391qy10800,xem,3391nfqy10800,6782,21600,3391e">
                         <v:path o:extrusionok="f" gradientshapeok="t" o:connecttype="custom" o:connectlocs="10800,6782;10800,0;0,10800;10800,21600;21600,10800" o:connectangles="270,270,180,90,0" textboxrect="0,6782,21600,18209"/>
                       </v:shapetype>
-                      <v:shape id="Flowchart: Magnetic Disk 6" o:spid="_x0000_s1029" type="#_x0000_t132" style="position:absolute;left:25146;top:32385;width:14478;height:8382;visibility:visible;mso-wrap-style:square;v-text-anchor:middle" o:gfxdata="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" fillcolor="gray [1616]" strokecolor="black [3040]">
+                      <v:shape id="Flowchart: Magnetic Disk 6" o:spid="_x0000_s1030" type="#_x0000_t132" style="position:absolute;left:25146;top:32385;width:14478;height:8382;visibility:visible;mso-wrap-style:square;v-text-anchor:middle" o:gfxdata="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" fillcolor="gray [1616]" strokecolor="black [3040]">
                         <v:fill color2="#d9d9d9 [496]" rotate="t" angle="180" colors="0 #bcbcbc;22938f #d0d0d0;1 #ededed" focus="100%" type="gradient"/>
                         <v:shadow on="t" color="black" opacity="24903f" origin=",.5" offset="0,.55556mm"/>
                         <v:textbox>
@@ -1331,7 +1537,7 @@
                           </w:txbxContent>
                         </v:textbox>
                       </v:shape>
-                      <v:roundrect id="Rounded Rectangle 7" o:spid="_x0000_s1030" style="position:absolute;left:26670;top:8382;width:12192;height:5334;visibility:visible;mso-wrap-style:square;v-text-anchor:middle" arcsize="10923f" o:gfxdata="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" fillcolor="#a7bfde [1620]" strokecolor="#4579b8 [3044]">
+                      <v:roundrect id="Rounded Rectangle 7" o:spid="_x0000_s1031" style="position:absolute;left:26670;top:8382;width:12192;height:5334;visibility:visible;mso-wrap-style:square;v-text-anchor:middle" arcsize="10923f" o:gfxdata="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" fillcolor="#a7bfde [1620]" strokecolor="#4579b8 [3044]">
                         <v:fill color2="#e4ecf5 [500]" rotate="t" angle="180" colors="0 #a3c4ff;22938f #bfd5ff;1 #e5eeff" focus="100%" type="gradient"/>
                         <v:shadow on="t" color="black" opacity="24903f" origin=",.5" offset="0,.55556mm"/>
                         <v:textbox>
@@ -1360,7 +1566,7 @@
                         <v:stroke joinstyle="miter"/>
                         <v:path o:connecttype="custom" o:connectlocs="10800,0;0,10800;10800,20400;21600,10800" textboxrect="0,0,21600,17322"/>
                       </v:shapetype>
-                      <v:shape id="Flowchart: Document 8" o:spid="_x0000_s1031" type="#_x0000_t114" style="position:absolute;left:22860;top:46860;width:9144;height:8382;visibility:visible;mso-wrap-style:square;v-text-anchor:middle" o:gfxdata="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" fillcolor="gray [1616]" strokecolor="black [3040]">
+                      <v:shape id="Flowchart: Document 8" o:spid="_x0000_s1032" type="#_x0000_t114" style="position:absolute;left:22860;top:46860;width:9144;height:8382;visibility:visible;mso-wrap-style:square;v-text-anchor:middle" o:gfxdata="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" fillcolor="gray [1616]" strokecolor="black [3040]">
                         <v:fill color2="#d9d9d9 [496]" rotate="t" angle="180" colors="0 #bcbcbc;22938f #d0d0d0;1 #ededed" focus="100%" type="gradient"/>
                         <v:shadow on="t" color="black" opacity="24903f" origin=",.5" offset="0,.55556mm"/>
                         <v:textbox>
@@ -1381,14 +1587,10 @@
                         <v:path arrowok="t" fillok="f" o:connecttype="none"/>
                         <o:lock v:ext="edit" shapetype="t"/>
                       </v:shapetype>
-                      <v:shape id="Elbow Connector 9" o:spid="_x0000_s1032" type="#_x0000_t33" style="position:absolute;left:5334;top:33528;width:25908;height:9144;rotation:90;flip:x;visibility:visible;mso-wrap-style:square" o:connectortype="elbow" o:gfxdata="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" strokecolor="black [3213]" strokeweight="2pt">
+                      <v:shape id="Elbow Connector 9" o:spid="_x0000_s1033" type="#_x0000_t33" style="position:absolute;left:5334;top:33528;width:25908;height:9144;rotation:90;flip:x;visibility:visible;mso-wrap-style:square" o:connectortype="elbow" o:gfxdata="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" strokecolor="black [3213]" strokeweight="2pt">
                         <v:stroke endarrow="block"/>
                       </v:shape>
-                      <v:shapetype id="_x0000_t202" coordsize="21600,21600" o:spt="202" path="m,l,21600r21600,l21600,xe">
-                        <v:stroke joinstyle="miter"/>
-                        <v:path gradientshapeok="t" o:connecttype="rect"/>
-                      </v:shapetype>
-                      <v:shape id="TextBox 83" o:spid="_x0000_s1033" type="#_x0000_t202" style="position:absolute;left:13310;top:48346;width:9143;height:3169;visibility:visible;mso-wrap-style:square;v-text-anchor:top" o:gfxdata="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" filled="f" stroked="f" strokeweight=".5pt">
+                      <v:shape id="TextBox 83" o:spid="_x0000_s1034" type="#_x0000_t202" style="position:absolute;left:13310;top:48346;width:9143;height:3169;visibility:visible;mso-wrap-style:square;v-text-anchor:top" o:gfxdata="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" filled="f" stroked="f" strokeweight=".5pt">
                         <v:textbox>
                           <w:txbxContent>
                             <w:p>
@@ -1403,16 +1605,16 @@
                         <v:path arrowok="t" fillok="f" o:connecttype="none"/>
                         <o:lock v:ext="edit" shapetype="t"/>
                       </v:shapetype>
-                      <v:shape id="Straight Arrow Connector 11" o:spid="_x0000_s1034" type="#_x0000_t32" style="position:absolute;left:35052;top:58674;width:5334;height:0;visibility:visible;mso-wrap-style:square" o:connectortype="straight" o:gfxdata="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" strokecolor="#a5a5a5 [2092]" strokeweight="2pt">
+                      <v:shape id="Straight Arrow Connector 11" o:spid="_x0000_s1035" type="#_x0000_t32" style="position:absolute;left:35052;top:58674;width:5334;height:0;visibility:visible;mso-wrap-style:square" o:connectortype="straight" o:gfxdata="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" strokecolor="#a5a5a5 [2092]" strokeweight="2pt">
                         <v:stroke dashstyle="3 1" endarrow="block"/>
                       </v:shape>
-                      <v:shape id="Straight Arrow Connector 12" o:spid="_x0000_s1035" type="#_x0000_t32" style="position:absolute;left:14478;top:58674;width:5334;height:0;visibility:visible;mso-wrap-style:square" o:connectortype="straight" o:gfxdata="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" strokecolor="black [3213]" strokeweight="2pt">
+                      <v:shape id="Straight Arrow Connector 12" o:spid="_x0000_s1036" type="#_x0000_t32" style="position:absolute;left:14478;top:58674;width:5334;height:0;visibility:visible;mso-wrap-style:square" o:connectortype="straight" o:gfxdata="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" strokecolor="black [3213]" strokeweight="2pt">
                         <v:stroke endarrow="block"/>
                       </v:shape>
-                      <v:shape id="Shape 108" o:spid="_x0000_s1036" type="#_x0000_t33" style="position:absolute;left:13716;top:25146;width:11430;height:11430;rotation:90;flip:x;visibility:visible;mso-wrap-style:square" o:connectortype="elbow" o:gfxdata="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" strokecolor="black [3213]" strokeweight="2pt">
+                      <v:shape id="Shape 108" o:spid="_x0000_s1037" type="#_x0000_t33" style="position:absolute;left:13716;top:25146;width:11430;height:11430;rotation:90;flip:x;visibility:visible;mso-wrap-style:square" o:connectortype="elbow" o:gfxdata="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" strokecolor="black [3213]" strokeweight="2pt">
                         <v:stroke endarrow="block"/>
                       </v:shape>
-                      <v:shape id="Shape 110" o:spid="_x0000_s1037" type="#_x0000_t33" style="position:absolute;left:39624;top:25146;width:11430;height:11430;rotation:90;visibility:visible;mso-wrap-style:square" o:connectortype="elbow" o:gfxdata="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" strokecolor="black [3213]" strokeweight="2pt">
+                      <v:shape id="Shape 110" o:spid="_x0000_s1038" type="#_x0000_t33" style="position:absolute;left:39624;top:25146;width:11430;height:11430;rotation:90;visibility:visible;mso-wrap-style:square" o:connectortype="elbow" o:gfxdata="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" strokecolor="black [3213]" strokeweight="2pt">
                         <v:stroke endarrow="block"/>
                       </v:shape>
                       <v:shapetype id="_x0000_t34" coordsize="21600,21600" o:spt="34" o:oned="t" adj="10800" path="m,l@0,0@0,21600,21600,21600e" filled="f">
@@ -1426,10 +1628,10 @@
                         </v:handles>
                         <o:lock v:ext="edit" shapetype="t"/>
                       </v:shapetype>
-                      <v:shape id="Elbow Connector 15" o:spid="_x0000_s1038" type="#_x0000_t34" style="position:absolute;left:32004;top:36658;width:19049;height:14393;rotation:180;flip:y;visibility:visible;mso-wrap-style:square" o:connectortype="elbow" o:gfxdata="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" adj="-51" strokecolor="black [3213]" strokeweight="2pt">
+                      <v:shape id="Elbow Connector 15" o:spid="_x0000_s1039" type="#_x0000_t34" style="position:absolute;left:32004;top:36658;width:19049;height:14393;rotation:180;flip:y;visibility:visible;mso-wrap-style:square" o:connectortype="elbow" o:gfxdata="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" adj="-51" strokecolor="black [3213]" strokeweight="2pt">
                         <v:stroke endarrow="block"/>
                       </v:shape>
-                      <v:shape id="TextBox 74" o:spid="_x0000_s1039" type="#_x0000_t202" style="position:absolute;left:15215;top:33594;width:9144;height:2960;visibility:visible;mso-wrap-style:square;v-text-anchor:top" o:gfxdata="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" filled="f" stroked="f" strokeweight=".5pt">
+                      <v:shape id="TextBox 74" o:spid="_x0000_s1040" type="#_x0000_t202" style="position:absolute;left:15215;top:33594;width:9144;height:2960;visibility:visible;mso-wrap-style:square;v-text-anchor:top" o:gfxdata="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" filled="f" stroked="f" strokeweight=".5pt">
                         <v:textbox>
                           <w:txbxContent>
                             <w:p>
@@ -1440,7 +1642,7 @@
                           </w:txbxContent>
                         </v:textbox>
                       </v:shape>
-                      <v:shape id="TextBox 75" o:spid="_x0000_s1040" type="#_x0000_t202" style="position:absolute;left:40386;top:33593;width:11430;height:3069;visibility:visible;mso-wrap-style:square;v-text-anchor:top" o:gfxdata="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" filled="f" stroked="f" strokeweight=".5pt">
+                      <v:shape id="TextBox 75" o:spid="_x0000_s1041" type="#_x0000_t202" style="position:absolute;left:40386;top:33593;width:11430;height:3069;visibility:visible;mso-wrap-style:square;v-text-anchor:top" o:gfxdata="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" filled="f" stroked="f" strokeweight=".5pt">
                         <v:textbox>
                           <w:txbxContent>
                             <w:p>
@@ -1451,7 +1653,7 @@
                           </w:txbxContent>
                         </v:textbox>
                       </v:shape>
-                      <v:shape id="TextBox 84" o:spid="_x0000_s1041" type="#_x0000_t202" style="position:absolute;left:41910;top:48348;width:9906;height:3171;visibility:visible;mso-wrap-style:square;v-text-anchor:top" o:gfxdata="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" filled="f" stroked="f" strokeweight=".5pt">
+                      <v:shape id="TextBox 84" o:spid="_x0000_s1042" type="#_x0000_t202" style="position:absolute;left:41910;top:48348;width:9906;height:3171;visibility:visible;mso-wrap-style:square;v-text-anchor:top" o:gfxdata="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" filled="f" stroked="f" strokeweight=".5pt">
                         <v:textbox>
                           <w:txbxContent>
                             <w:p>
@@ -1462,13 +1664,13 @@
                           </w:txbxContent>
                         </v:textbox>
                       </v:shape>
-                      <v:shape id="Shape 114" o:spid="_x0000_s1042" type="#_x0000_t33" style="position:absolute;left:13716;top:11049;width:12954;height:8763;rotation:180;flip:y;visibility:visible;mso-wrap-style:square" o:connectortype="elbow" o:gfxdata="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" strokecolor="#a5a5a5 [2092]" strokeweight="2pt">
+                      <v:shape id="Shape 114" o:spid="_x0000_s1043" type="#_x0000_t33" style="position:absolute;left:13716;top:11049;width:12954;height:8763;rotation:180;flip:y;visibility:visible;mso-wrap-style:square" o:connectortype="elbow" o:gfxdata="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" strokecolor="#a5a5a5 [2092]" strokeweight="2pt">
                         <v:stroke dashstyle="3 1" startarrow="block" endarrow="block"/>
                       </v:shape>
-                      <v:shape id="Shape 116" o:spid="_x0000_s1043" type="#_x0000_t33" style="position:absolute;left:38862;top:11049;width:12192;height:8763;visibility:visible;mso-wrap-style:square" o:connectortype="elbow" o:gfxdata="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" strokecolor="#a5a5a5 [2092]" strokeweight="2pt">
+                      <v:shape id="Shape 116" o:spid="_x0000_s1044" type="#_x0000_t33" style="position:absolute;left:38862;top:11049;width:12192;height:8763;visibility:visible;mso-wrap-style:square" o:connectortype="elbow" o:gfxdata="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" strokecolor="#a5a5a5 [2092]" strokeweight="2pt">
                         <v:stroke dashstyle="3 1" startarrow="block" endarrow="block"/>
                       </v:shape>
-                      <v:shape id="TextBox 72" o:spid="_x0000_s1044" type="#_x0000_t202" style="position:absolute;left:39624;top:7620;width:16002;height:3149;visibility:visible;mso-wrap-style:square;v-text-anchor:top" o:gfxdata="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" filled="f" stroked="f" strokeweight=".5pt">
+                      <v:shape id="TextBox 72" o:spid="_x0000_s1045" type="#_x0000_t202" style="position:absolute;left:39624;top:7620;width:16002;height:3149;visibility:visible;mso-wrap-style:square;v-text-anchor:top" o:gfxdata="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" filled="f" stroked="f" strokeweight=".5pt">
                         <v:textbox>
                           <w:txbxContent>
                             <w:p>
@@ -1479,7 +1681,7 @@
                           </w:txbxContent>
                         </v:textbox>
                       </v:shape>
-                      <v:shape id="TextBox 73" o:spid="_x0000_s1045" type="#_x0000_t202" style="position:absolute;left:10983;top:6197;width:16002;height:4572;visibility:visible;mso-wrap-style:square;v-text-anchor:top" o:gfxdata="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" filled="f" stroked="f" strokeweight=".5pt">
+                      <v:shape id="TextBox 73" o:spid="_x0000_s1046" type="#_x0000_t202" style="position:absolute;left:10983;top:6197;width:16002;height:4572;visibility:visible;mso-wrap-style:square;v-text-anchor:top" o:gfxdata="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" filled="f" stroked="f" strokeweight=".5pt">
                         <v:textbox>
                           <w:txbxContent>
                             <w:p>
@@ -1490,7 +1692,7 @@
                           </w:txbxContent>
                         </v:textbox>
                       </v:shape>
-                      <v:rect id="Rectangle 26" o:spid="_x0000_s1046" style="position:absolute;left:12954;top:56388;width:39624;height:4572;visibility:visible;mso-wrap-style:square;v-text-anchor:middle" o:gfxdata="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" filled="f" strokecolor="black [3213]" strokeweight=".5pt">
+                      <v:rect id="Rectangle 26" o:spid="_x0000_s1047" style="position:absolute;left:12954;top:56388;width:39624;height:4572;visibility:visible;mso-wrap-style:square;v-text-anchor:middle" o:gfxdata="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" filled="f" strokecolor="black [3213]" strokeweight=".5pt">
                         <v:textbox>
                           <w:txbxContent>
                             <w:p>
@@ -1503,7 +1705,7 @@
                           </w:txbxContent>
                         </v:textbox>
                       </v:rect>
-                      <v:shape id="TextBox 143" o:spid="_x0000_s1047" type="#_x0000_t202" style="position:absolute;left:20088;top:57391;width:10668;height:3150;visibility:visible;mso-wrap-style:square;v-text-anchor:top" o:gfxdata="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" filled="f" stroked="f" strokeweight=".5pt">
+                      <v:shape id="TextBox 143" o:spid="_x0000_s1048" type="#_x0000_t202" style="position:absolute;left:20088;top:57391;width:10668;height:3150;visibility:visible;mso-wrap-style:square;v-text-anchor:top" o:gfxdata="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" filled="f" stroked="f" strokeweight=".5pt">
                         <v:textbox>
                           <w:txbxContent>
                             <w:p>
@@ -1514,7 +1716,7 @@
                           </w:txbxContent>
                         </v:textbox>
                       </v:shape>
-                      <v:shape id="TextBox 144" o:spid="_x0000_s1048" type="#_x0000_t202" style="position:absolute;left:40385;top:57333;width:10668;height:3147;visibility:visible;mso-wrap-style:square;v-text-anchor:top" o:gfxdata="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" filled="f" stroked="f" strokeweight=".5pt">
+                      <v:shape id="TextBox 144" o:spid="_x0000_s1049" type="#_x0000_t202" style="position:absolute;left:40385;top:57333;width:10668;height:3147;visibility:visible;mso-wrap-style:square;v-text-anchor:top" o:gfxdata="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" filled="f" stroked="f" strokeweight=".5pt">
                         <v:textbox>
                           <w:txbxContent>
                             <w:p>
@@ -1672,7 +1874,7 @@
       <w:pPr>
         <w:pStyle w:val="Heading1"/>
       </w:pPr>
-      <w:bookmarkStart w:id="2" w:name="_Toc365615574"/>
+      <w:bookmarkStart w:id="2" w:name="_Toc366563996"/>
       <w:r>
         <w:lastRenderedPageBreak/>
         <w:t>Adding a Test</w:t>
@@ -1842,7 +2044,7 @@
       <w:pPr>
         <w:pStyle w:val="Heading2"/>
       </w:pPr>
-      <w:bookmarkStart w:id="3" w:name="_Toc365615575"/>
+      <w:bookmarkStart w:id="3" w:name="_Toc366563997"/>
       <w:r>
         <w:t>Forcing Cache Flushes</w:t>
       </w:r>
@@ -1956,7 +2158,7 @@
       <w:pPr>
         <w:pStyle w:val="Heading2"/>
       </w:pPr>
-      <w:bookmarkStart w:id="4" w:name="_Toc365615576"/>
+      <w:bookmarkStart w:id="4" w:name="_Toc366563998"/>
       <w:r>
         <w:lastRenderedPageBreak/>
         <w:t xml:space="preserve">Specific Conditions Tested by </w:t>
@@ -2359,7 +2561,7 @@
       <w:pPr>
         <w:pStyle w:val="Heading1"/>
       </w:pPr>
-      <w:bookmarkStart w:id="5" w:name="_Toc365615577"/>
+      <w:bookmarkStart w:id="5" w:name="_Toc366563999"/>
       <w:r>
         <w:lastRenderedPageBreak/>
         <w:t>Revision His</w:t>
@@ -2598,7 +2800,8 @@
     <w:p/>
     <w:p/>
     <w:sectPr>
-      <w:headerReference w:type="default" r:id="rId16"/>
+      <w:headerReference w:type="default" r:id="rId20"/>
+      <w:footerReference w:type="default" r:id="rId21"/>
       <w:type w:val="continuous"/>
       <w:pgSz w:w="12240" w:h="15840" w:code="1"/>
       <w:pgMar w:top="1440" w:right="1440" w:bottom="1440" w:left="1440" w:header="432" w:footer="720" w:gutter="0"/>
@@ -2652,23 +2855,26 @@
         <w:sdtContent>
           <w:p>
             <w:pPr>
-              <w:pStyle w:val="HDFFooter"/>
+              <w:pStyle w:val="Footer"/>
+              <w:rPr>
+                <w:noProof/>
+              </w:rPr>
             </w:pPr>
             <w:r>
               <w:rPr>
                 <w:noProof/>
               </w:rPr>
               <w:drawing>
-                <wp:anchor distT="0" distB="0" distL="0" distR="0" simplePos="0" relativeHeight="251658240" behindDoc="0" locked="0" layoutInCell="1" allowOverlap="1" wp14:anchorId="68FBD8DB" wp14:editId="20BB468B">
+                <wp:anchor distT="0" distB="0" distL="0" distR="0" simplePos="0" relativeHeight="251658240" behindDoc="0" locked="0" layoutInCell="1" allowOverlap="1" wp14:anchorId="78301A73" wp14:editId="6873A2F7">
                   <wp:simplePos x="0" y="0"/>
-                  <wp:positionH relativeFrom="leftMargin">
-                    <wp:posOffset>930910</wp:posOffset>
+                  <wp:positionH relativeFrom="margin">
+                    <wp:posOffset>0</wp:posOffset>
                   </wp:positionH>
                   <wp:positionV relativeFrom="bottomMargin">
-                    <wp:posOffset>288290</wp:posOffset>
+                    <wp:posOffset>182880</wp:posOffset>
                   </wp:positionV>
-                  <wp:extent cx="594360" cy="360680"/>
-                  <wp:effectExtent l="0" t="0" r="0" b="1270"/>
+                  <wp:extent cx="585216" cy="356616"/>
+                  <wp:effectExtent l="0" t="0" r="5715" b="5715"/>
                   <wp:wrapSquare wrapText="right"/>
                   <wp:docPr id="1" name="Picture 0" descr="hdf2.gif"/>
                   <wp:cNvGraphicFramePr>
@@ -2690,7 +2896,7 @@
                         <pic:spPr>
                           <a:xfrm>
                             <a:off x="0" y="0"/>
-                            <a:ext cx="594360" cy="360680"/>
+                            <a:ext cx="585216" cy="356616"/>
                           </a:xfrm>
                           <a:prstGeom prst="rect">
                             <a:avLst/>
@@ -2699,6 +2905,12 @@
                       </pic:pic>
                     </a:graphicData>
                   </a:graphic>
+                  <wp14:sizeRelH relativeFrom="margin">
+                    <wp14:pctWidth>0</wp14:pctWidth>
+                  </wp14:sizeRelH>
+                  <wp14:sizeRelV relativeFrom="margin">
+                    <wp14:pctHeight>0</wp14:pctHeight>
+                  </wp14:sizeRelV>
                 </wp:anchor>
               </w:drawing>
             </w:r>
@@ -2729,11 +2941,24 @@
             <w:r>
               <w:t xml:space="preserve"> of </w:t>
             </w:r>
+            <w:fldSimple w:instr=" NUMPAGES  ">
+              <w:r>
+                <w:rPr>
+                  <w:noProof/>
+                </w:rPr>
+                <w:t>9</w:t>
+              </w:r>
+            </w:fldSimple>
+          </w:p>
+          <w:p>
+            <w:pPr>
+              <w:pStyle w:val="Footer"/>
+            </w:pPr>
             <w:r>
               <w:fldChar w:fldCharType="begin"/>
             </w:r>
             <w:r>
-              <w:instrText xml:space="preserve"> NUMPAGES  </w:instrText>
+              <w:instrText xml:space="preserve"> STYLEREF  Version  \* MERGEFORMAT </w:instrText>
             </w:r>
             <w:r>
               <w:fldChar w:fldCharType="separate"/>
@@ -2742,7 +2967,7 @@
               <w:rPr>
                 <w:noProof/>
               </w:rPr>
-              <w:t>9</w:t>
+              <w:t>Version 1.1</w:t>
             </w:r>
             <w:r>
               <w:rPr>
@@ -2760,9 +2985,27 @@
 
 <file path=word/footer2.xml><?xml version="1.0" encoding="utf-8"?>
 <w:ftr xmlns:wpc="http://schemas.microsoft.com/office/word/2010/wordprocessingCanvas" xmlns:mc="http://schemas.openxmlformats.org/markup-compatibility/2006" xmlns:o="urn:schemas-microsoft-com:office:office" xmlns:r="http://schemas.openxmlformats.org/officeDocument/2006/relationships" xmlns:m="http://schemas.openxmlformats.org/officeDocument/2006/math" xmlns:v="urn:schemas-microsoft-com:vml" xmlns:wp14="http://schemas.microsoft.com/office/word/2010/wordprocessingDrawing" xmlns:wp="http://schemas.openxmlformats.org/drawingml/2006/wordprocessingDrawing" xmlns:w10="urn:schemas-microsoft-com:office:word" xmlns:w="http://schemas.openxmlformats.org/wordprocessingml/2006/main" xmlns:w14="http://schemas.microsoft.com/office/word/2010/wordml" xmlns:wpg="http://schemas.microsoft.com/office/word/2010/wordprocessingGroup" xmlns:wpi="http://schemas.microsoft.com/office/word/2010/wordprocessingInk" xmlns:wne="http://schemas.microsoft.com/office/word/2006/wordml" xmlns:wps="http://schemas.microsoft.com/office/word/2010/wordprocessingShape" mc:Ignorable="w14 wp14">
+  <w:p>
+    <w:pPr>
+      <w:pStyle w:val="Footer"/>
+    </w:pPr>
+    <w:r>
+      <w:tab/>
+    </w:r>
+  </w:p>
+  <w:p>
+    <w:pPr>
+      <w:pStyle w:val="Footer"/>
+    </w:pPr>
+  </w:p>
+</w:ftr>
+</file>
+
+<file path=word/footer3.xml><?xml version="1.0" encoding="utf-8"?>
+<w:ftr xmlns:wpc="http://schemas.microsoft.com/office/word/2010/wordprocessingCanvas" xmlns:mc="http://schemas.openxmlformats.org/markup-compatibility/2006" xmlns:o="urn:schemas-microsoft-com:office:office" xmlns:r="http://schemas.openxmlformats.org/officeDocument/2006/relationships" xmlns:m="http://schemas.openxmlformats.org/officeDocument/2006/math" xmlns:v="urn:schemas-microsoft-com:vml" xmlns:wp14="http://schemas.microsoft.com/office/word/2010/wordprocessingDrawing" xmlns:wp="http://schemas.openxmlformats.org/drawingml/2006/wordprocessingDrawing" xmlns:w10="urn:schemas-microsoft-com:office:word" xmlns:w="http://schemas.openxmlformats.org/wordprocessingml/2006/main" xmlns:w14="http://schemas.microsoft.com/office/word/2010/wordml" xmlns:wpg="http://schemas.microsoft.com/office/word/2010/wordprocessingGroup" xmlns:wpi="http://schemas.microsoft.com/office/word/2010/wordprocessingInk" xmlns:wne="http://schemas.microsoft.com/office/word/2006/wordml" xmlns:wps="http://schemas.microsoft.com/office/word/2010/wordprocessingShape" mc:Ignorable="w14 wp14">
   <w:sdt>
     <w:sdtPr>
-      <w:id w:val="1478483"/>
+      <w:id w:val="-1908367739"/>
       <w:docPartObj>
         <w:docPartGallery w:val="Page Numbers (Bottom of Page)"/>
         <w:docPartUnique/>
@@ -2772,7 +3015,7 @@
     <w:sdtContent>
       <w:sdt>
         <w:sdtPr>
-          <w:id w:val="1478484"/>
+          <w:id w:val="-1235848022"/>
           <w:docPartObj>
             <w:docPartGallery w:val="Page Numbers (Top of Page)"/>
             <w:docPartUnique/>
@@ -2782,25 +3025,28 @@
         <w:sdtContent>
           <w:p>
             <w:pPr>
-              <w:pStyle w:val="HDFFooter"/>
+              <w:pStyle w:val="Footer"/>
+              <w:rPr>
+                <w:noProof/>
+              </w:rPr>
             </w:pPr>
             <w:r>
               <w:rPr>
                 <w:noProof/>
               </w:rPr>
               <w:drawing>
-                <wp:anchor distT="0" distB="0" distL="0" distR="0" simplePos="0" relativeHeight="251660288" behindDoc="0" locked="0" layoutInCell="1" allowOverlap="1" wp14:anchorId="13DE65BA" wp14:editId="55F13B94">
+                <wp:anchor distT="0" distB="0" distL="0" distR="0" simplePos="0" relativeHeight="251660288" behindDoc="0" locked="0" layoutInCell="1" allowOverlap="1" wp14:anchorId="7A933925" wp14:editId="7D043314">
                   <wp:simplePos x="0" y="0"/>
-                  <wp:positionH relativeFrom="leftMargin">
-                    <wp:posOffset>930910</wp:posOffset>
+                  <wp:positionH relativeFrom="margin">
+                    <wp:posOffset>0</wp:posOffset>
                   </wp:positionH>
                   <wp:positionV relativeFrom="bottomMargin">
-                    <wp:posOffset>288290</wp:posOffset>
+                    <wp:posOffset>182880</wp:posOffset>
                   </wp:positionV>
-                  <wp:extent cx="594360" cy="360680"/>
-                  <wp:effectExtent l="0" t="0" r="0" b="1270"/>
+                  <wp:extent cx="585216" cy="356616"/>
+                  <wp:effectExtent l="0" t="0" r="5715" b="5715"/>
                   <wp:wrapSquare wrapText="right"/>
-                  <wp:docPr id="3" name="Picture 0" descr="hdf2.gif"/>
+                  <wp:docPr id="17" name="Picture 0" descr="hdf2.gif"/>
                   <wp:cNvGraphicFramePr>
                     <a:graphicFrameLocks xmlns:a="http://schemas.openxmlformats.org/drawingml/2006/main" noChangeAspect="1"/>
                   </wp:cNvGraphicFramePr>
@@ -2820,7 +3066,7 @@
                         <pic:spPr>
                           <a:xfrm>
                             <a:off x="0" y="0"/>
-                            <a:ext cx="594360" cy="360680"/>
+                            <a:ext cx="585216" cy="356616"/>
                           </a:xfrm>
                           <a:prstGeom prst="rect">
                             <a:avLst/>
@@ -2829,6 +3075,12 @@
                       </pic:pic>
                     </a:graphicData>
                   </a:graphic>
+                  <wp14:sizeRelH relativeFrom="margin">
+                    <wp14:pctWidth>0</wp14:pctWidth>
+                  </wp14:sizeRelH>
+                  <wp14:sizeRelV relativeFrom="margin">
+                    <wp14:pctHeight>0</wp14:pctHeight>
+                  </wp14:sizeRelV>
                 </wp:anchor>
               </w:drawing>
             </w:r>
@@ -2848,7 +3100,7 @@
               <w:rPr>
                 <w:noProof/>
               </w:rPr>
-              <w:t>1</w:t>
+              <w:t>9</w:t>
             </w:r>
             <w:r>
               <w:rPr>
@@ -2859,11 +3111,24 @@
             <w:r>
               <w:t xml:space="preserve"> of </w:t>
             </w:r>
+            <w:fldSimple w:instr=" NUMPAGES  ">
+              <w:r>
+                <w:rPr>
+                  <w:noProof/>
+                </w:rPr>
+                <w:t>9</w:t>
+              </w:r>
+            </w:fldSimple>
+          </w:p>
+          <w:p>
+            <w:pPr>
+              <w:pStyle w:val="Footer"/>
+            </w:pPr>
             <w:r>
               <w:fldChar w:fldCharType="begin"/>
             </w:r>
             <w:r>
-              <w:instrText xml:space="preserve"> NUMPAGES  </w:instrText>
+              <w:instrText xml:space="preserve"> STYLEREF  Version  \* MERGEFORMAT </w:instrText>
             </w:r>
             <w:r>
               <w:fldChar w:fldCharType="separate"/>
@@ -2872,7 +3137,7 @@
               <w:rPr>
                 <w:noProof/>
               </w:rPr>
-              <w:t>9</w:t>
+              <w:t>Version 1.1</w:t>
             </w:r>
             <w:r>
               <w:rPr>
@@ -2994,152 +3259,7 @@
   <w:p>
     <w:pPr>
       <w:pStyle w:val="Header"/>
-      <w:tabs>
-        <w:tab w:val="clear" w:pos="4680"/>
-        <w:tab w:val="clear" w:pos="9360"/>
-        <w:tab w:val="left" w:pos="6760"/>
-      </w:tabs>
     </w:pPr>
-  </w:p>
-</w:hdr>
-</file>
-
-<file path=word/header3.xml><?xml version="1.0" encoding="utf-8"?>
-<w:hdr xmlns:wpc="http://schemas.microsoft.com/office/word/2010/wordprocessingCanvas" xmlns:mc="http://schemas.openxmlformats.org/markup-compatibility/2006" xmlns:o="urn:schemas-microsoft-com:office:office" xmlns:r="http://schemas.openxmlformats.org/officeDocument/2006/relationships" xmlns:m="http://schemas.openxmlformats.org/officeDocument/2006/math" xmlns:v="urn:schemas-microsoft-com:vml" xmlns:wp14="http://schemas.microsoft.com/office/word/2010/wordprocessingDrawing" xmlns:wp="http://schemas.openxmlformats.org/drawingml/2006/wordprocessingDrawing" xmlns:w10="urn:schemas-microsoft-com:office:word" xmlns:w="http://schemas.openxmlformats.org/wordprocessingml/2006/main" xmlns:w14="http://schemas.microsoft.com/office/word/2010/wordml" xmlns:wpg="http://schemas.microsoft.com/office/word/2010/wordprocessingGroup" xmlns:wpi="http://schemas.microsoft.com/office/word/2010/wordprocessingInk" xmlns:wne="http://schemas.microsoft.com/office/word/2006/wordml" xmlns:wps="http://schemas.microsoft.com/office/word/2010/wordprocessingShape" mc:Ignorable="w14 wp14">
-  <w:p>
-    <w:pPr>
-      <w:pStyle w:val="Header"/>
-    </w:pPr>
-    <w:fldSimple w:instr=" STYLEREF  Title  \* MERGEFORMAT ">
-      <w:r>
-        <w:rPr>
-          <w:noProof/>
-        </w:rPr>
-        <w:t>Flush Dependency Testing</w:t>
-      </w:r>
-    </w:fldSimple>
-    <w:r>
-      <w:rPr>
-        <w:noProof/>
-      </w:rPr>
-      <w:t xml:space="preserve"> - </w:t>
-    </w:r>
-    <w:r>
-      <w:fldChar w:fldCharType="begin"/>
-    </w:r>
-    <w:r>
-      <w:instrText xml:space="preserve"> STYLEREF  Identifier  \* MERGEFORMAT </w:instrText>
-    </w:r>
-    <w:r>
-      <w:fldChar w:fldCharType="separate"/>
-    </w:r>
-    <w:r>
-      <w:rPr>
-        <w:noProof/>
-      </w:rPr>
-      <w:t>20130630</w:t>
-    </w:r>
-    <w:r>
-      <w:rPr>
-        <w:noProof/>
-      </w:rPr>
-      <w:fldChar w:fldCharType="end"/>
-    </w:r>
-    <w:r>
-      <w:t xml:space="preserve"> - </w:t>
-    </w:r>
-    <w:r>
-      <w:fldChar w:fldCharType="begin"/>
-    </w:r>
-    <w:r>
-      <w:instrText xml:space="preserve"> STYLEREF  Version  \* MERGEFORMAT </w:instrText>
-    </w:r>
-    <w:r>
-      <w:fldChar w:fldCharType="separate"/>
-    </w:r>
-    <w:r>
-      <w:rPr>
-        <w:noProof/>
-      </w:rPr>
-      <w:t>Version 1.1</w:t>
-    </w:r>
-    <w:r>
-      <w:rPr>
-        <w:noProof/>
-      </w:rPr>
-      <w:fldChar w:fldCharType="end"/>
-    </w:r>
-    <w:r>
-      <w:tab/>
-    </w:r>
-    <w:r>
-      <w:tab/>
-    </w:r>
-    <w:fldSimple w:instr=" STYLEREF  Contents  \* MERGEFORMAT ">
-      <w:r>
-        <w:rPr>
-          <w:noProof/>
-        </w:rPr>
-        <w:t>Contents</w:t>
-      </w:r>
-    </w:fldSimple>
-  </w:p>
-</w:hdr>
-</file>
-
-<file path=word/header4.xml><?xml version="1.0" encoding="utf-8"?>
-<w:hdr xmlns:wpc="http://schemas.microsoft.com/office/word/2010/wordprocessingCanvas" xmlns:mc="http://schemas.openxmlformats.org/markup-compatibility/2006" xmlns:o="urn:schemas-microsoft-com:office:office" xmlns:r="http://schemas.openxmlformats.org/officeDocument/2006/relationships" xmlns:m="http://schemas.openxmlformats.org/officeDocument/2006/math" xmlns:v="urn:schemas-microsoft-com:vml" xmlns:wp14="http://schemas.microsoft.com/office/word/2010/wordprocessingDrawing" xmlns:wp="http://schemas.openxmlformats.org/drawingml/2006/wordprocessingDrawing" xmlns:w10="urn:schemas-microsoft-com:office:word" xmlns:w="http://schemas.openxmlformats.org/wordprocessingml/2006/main" xmlns:w14="http://schemas.microsoft.com/office/word/2010/wordml" xmlns:wpg="http://schemas.microsoft.com/office/word/2010/wordprocessingGroup" xmlns:wpi="http://schemas.microsoft.com/office/word/2010/wordprocessingInk" xmlns:wne="http://schemas.microsoft.com/office/word/2006/wordml" xmlns:wps="http://schemas.microsoft.com/office/word/2010/wordprocessingShape" mc:Ignorable="w14 wp14">
-  <w:p>
-    <w:pPr>
-      <w:pStyle w:val="Header"/>
-      <w:tabs>
-        <w:tab w:val="clear" w:pos="4680"/>
-        <w:tab w:val="clear" w:pos="9360"/>
-        <w:tab w:val="left" w:pos="6760"/>
-      </w:tabs>
-    </w:pPr>
-    <w:fldSimple w:instr=" STYLEREF  Title  \* MERGEFORMAT ">
-      <w:r>
-        <w:rPr>
-          <w:noProof/>
-        </w:rPr>
-        <w:t>Flush Dependency Testing</w:t>
-      </w:r>
-    </w:fldSimple>
-    <w:r>
-      <w:rPr>
-        <w:noProof/>
-      </w:rPr>
-      <w:t xml:space="preserve"> - </w:t>
-    </w:r>
-    <w:fldSimple w:instr=" STYLEREF  Identifier  \* MERGEFORMAT ">
-      <w:r>
-        <w:rPr>
-          <w:noProof/>
-        </w:rPr>
-        <w:t>20130630</w:t>
-      </w:r>
-    </w:fldSimple>
-    <w:r>
-      <w:t xml:space="preserve"> - </w:t>
-    </w:r>
-    <w:fldSimple w:instr=" STYLEREF  Version  \* MERGEFORMAT ">
-      <w:r>
-        <w:rPr>
-          <w:noProof/>
-        </w:rPr>
-        <w:t>Version 1.1</w:t>
-      </w:r>
-    </w:fldSimple>
-    <w:r>
-      <w:tab/>
-    </w:r>
-    <w:r>
-      <w:tab/>
-    </w:r>
-    <w:r>
-      <w:tab/>
-    </w:r>
     <w:r>
       <w:tab/>
     </w:r>
@@ -3150,7 +3270,7 @@
 </w:hdr>
 </file>
 
-<file path=word/header5.xml><?xml version="1.0" encoding="utf-8"?>
+<file path=word/header3.xml><?xml version="1.0" encoding="utf-8"?>
 <w:hdr xmlns:wpc="http://schemas.microsoft.com/office/word/2010/wordprocessingCanvas" xmlns:mc="http://schemas.openxmlformats.org/markup-compatibility/2006" xmlns:o="urn:schemas-microsoft-com:office:office" xmlns:r="http://schemas.openxmlformats.org/officeDocument/2006/relationships" xmlns:m="http://schemas.openxmlformats.org/officeDocument/2006/math" xmlns:v="urn:schemas-microsoft-com:vml" xmlns:wp14="http://schemas.microsoft.com/office/word/2010/wordprocessingDrawing" xmlns:wp="http://schemas.openxmlformats.org/drawingml/2006/wordprocessingDrawing" xmlns:w10="urn:schemas-microsoft-com:office:word" xmlns:w="http://schemas.openxmlformats.org/wordprocessingml/2006/main" xmlns:w14="http://schemas.microsoft.com/office/word/2010/wordml" xmlns:wpg="http://schemas.microsoft.com/office/word/2010/wordprocessingGroup" xmlns:wpi="http://schemas.microsoft.com/office/word/2010/wordprocessingInk" xmlns:wne="http://schemas.microsoft.com/office/word/2006/wordml" xmlns:wps="http://schemas.microsoft.com/office/word/2010/wordprocessingShape" mc:Ignorable="w14 wp14">
   <w:p>
     <w:pPr>
@@ -3178,16 +3298,16 @@
       <w:fldChar w:fldCharType="end"/>
     </w:r>
     <w:r>
-      <w:rPr>
-        <w:noProof/>
-      </w:rPr>
-      <w:t xml:space="preserve"> - </w:t>
+      <w:tab/>
+    </w:r>
+    <w:r>
+      <w:tab/>
     </w:r>
     <w:r>
       <w:fldChar w:fldCharType="begin"/>
     </w:r>
     <w:r>
-      <w:instrText xml:space="preserve"> STYLEREF  Identifier  \* MERGEFORMAT </w:instrText>
+      <w:instrText xml:space="preserve"> STYLEREF  Contents  \* MERGEFORMAT </w:instrText>
     </w:r>
     <w:r>
       <w:fldChar w:fldCharType="separate"/>
@@ -3196,7 +3316,7 @@
       <w:rPr>
         <w:noProof/>
       </w:rPr>
-      <w:t>20130630</w:t>
+      <w:t>Contents</w:t>
     </w:r>
     <w:r>
       <w:rPr>
@@ -3204,14 +3324,21 @@
       </w:rPr>
       <w:fldChar w:fldCharType="end"/>
     </w:r>
-    <w:r>
-      <w:t xml:space="preserve"> - </w:t>
-    </w:r>
+  </w:p>
+</w:hdr>
+</file>
+
+<file path=word/header4.xml><?xml version="1.0" encoding="utf-8"?>
+<w:hdr xmlns:wpc="http://schemas.microsoft.com/office/word/2010/wordprocessingCanvas" xmlns:mc="http://schemas.openxmlformats.org/markup-compatibility/2006" xmlns:o="urn:schemas-microsoft-com:office:office" xmlns:r="http://schemas.openxmlformats.org/officeDocument/2006/relationships" xmlns:m="http://schemas.openxmlformats.org/officeDocument/2006/math" xmlns:v="urn:schemas-microsoft-com:vml" xmlns:wp14="http://schemas.microsoft.com/office/word/2010/wordprocessingDrawing" xmlns:wp="http://schemas.openxmlformats.org/drawingml/2006/wordprocessingDrawing" xmlns:w10="urn:schemas-microsoft-com:office:word" xmlns:w="http://schemas.openxmlformats.org/wordprocessingml/2006/main" xmlns:w14="http://schemas.microsoft.com/office/word/2010/wordml" xmlns:wpg="http://schemas.microsoft.com/office/word/2010/wordprocessingGroup" xmlns:wpi="http://schemas.microsoft.com/office/word/2010/wordprocessingInk" xmlns:wne="http://schemas.microsoft.com/office/word/2006/wordml" xmlns:wps="http://schemas.microsoft.com/office/word/2010/wordprocessingShape" mc:Ignorable="w14 wp14">
+  <w:p>
+    <w:pPr>
+      <w:pStyle w:val="Header"/>
+    </w:pPr>
     <w:r>
       <w:fldChar w:fldCharType="begin"/>
     </w:r>
     <w:r>
-      <w:instrText xml:space="preserve"> STYLEREF  Version  \* MERGEFORMAT </w:instrText>
+      <w:instrText xml:space="preserve"> STYLEREF  Title  \* MERGEFORMAT </w:instrText>
     </w:r>
     <w:r>
       <w:fldChar w:fldCharType="separate"/>
@@ -3220,7 +3347,7 @@
       <w:rPr>
         <w:noProof/>
       </w:rPr>
-      <w:t>Version 1.1</w:t>
+      <w:t>Flush Dependency Testing</w:t>
     </w:r>
     <w:r>
       <w:rPr>
@@ -3238,23 +3365,43 @@
       <w:fldChar w:fldCharType="begin"/>
     </w:r>
     <w:r>
-      <w:instrText xml:space="preserve"> STYLEREF  "Heading 1"  \* MERGEFORMAT </w:instrText>
+      <w:instrText xml:space="preserve"> STYLEREF  Contents  \* MERGEFORMAT </w:instrText>
     </w:r>
     <w:r>
-      <w:fldChar w:fldCharType="separate"/>
+      <w:fldChar w:fldCharType="end"/>
+    </w:r>
+  </w:p>
+</w:hdr>
+</file>
+
+<file path=word/header5.xml><?xml version="1.0" encoding="utf-8"?>
+<w:hdr xmlns:wpc="http://schemas.microsoft.com/office/word/2010/wordprocessingCanvas" xmlns:mc="http://schemas.openxmlformats.org/markup-compatibility/2006" xmlns:o="urn:schemas-microsoft-com:office:office" xmlns:r="http://schemas.openxmlformats.org/officeDocument/2006/relationships" xmlns:m="http://schemas.openxmlformats.org/officeDocument/2006/math" xmlns:v="urn:schemas-microsoft-com:vml" xmlns:wp14="http://schemas.microsoft.com/office/word/2010/wordprocessingDrawing" xmlns:wp="http://schemas.openxmlformats.org/drawingml/2006/wordprocessingDrawing" xmlns:w10="urn:schemas-microsoft-com:office:word" xmlns:w="http://schemas.openxmlformats.org/wordprocessingml/2006/main" xmlns:w14="http://schemas.microsoft.com/office/word/2010/wordml" xmlns:wpg="http://schemas.microsoft.com/office/word/2010/wordprocessingGroup" xmlns:wpi="http://schemas.microsoft.com/office/word/2010/wordprocessingInk" xmlns:wne="http://schemas.microsoft.com/office/word/2006/wordml" xmlns:wps="http://schemas.microsoft.com/office/word/2010/wordprocessingShape" mc:Ignorable="w14 wp14">
+  <w:p>
+    <w:pPr>
+      <w:pStyle w:val="Header"/>
+    </w:pPr>
+    <w:fldSimple w:instr=" STYLEREF  Title  \* MERGEFORMAT ">
+      <w:r>
+        <w:rPr>
+          <w:noProof/>
+        </w:rPr>
+        <w:t>Flush Dependency Testing</w:t>
+      </w:r>
+    </w:fldSimple>
+    <w:r>
+      <w:tab/>
     </w:r>
     <w:r>
-      <w:rPr>
-        <w:noProof/>
-      </w:rPr>
-      <w:t>Revision History</w:t>
+      <w:tab/>
     </w:r>
-    <w:r>
-      <w:rPr>
-        <w:noProof/>
-      </w:rPr>
-      <w:fldChar w:fldCharType="end"/>
-    </w:r>
+    <w:fldSimple w:instr=" STYLEREF  &quot;Heading 1&quot;  \* MERGEFORMAT ">
+      <w:r>
+        <w:rPr>
+          <w:noProof/>
+        </w:rPr>
+        <w:t>Revision History</w:t>
+      </w:r>
+    </w:fldSimple>
   </w:p>
 </w:hdr>
 </file>
@@ -8118,10 +8265,10 @@
     <w:link w:val="FooterChar"/>
     <w:uiPriority w:val="99"/>
     <w:qFormat/>
-    <w:rsid w:val="00D45BC8"/>
+    <w:rsid w:val="006A0DC8"/>
     <w:pPr>
       <w:pBdr>
-        <w:top w:val="single" w:sz="8" w:space="18" w:color="4F81BD" w:themeColor="accent1"/>
+        <w:top w:val="single" w:sz="8" w:space="1" w:color="000000" w:themeColor="text1"/>
       </w:pBdr>
       <w:tabs>
         <w:tab w:val="center" w:pos="4680"/>
@@ -8138,7 +8285,7 @@
     <w:basedOn w:val="DefaultParagraphFont"/>
     <w:link w:val="Footer"/>
     <w:uiPriority w:val="99"/>
-    <w:rsid w:val="00D45BC8"/>
+    <w:rsid w:val="006A0DC8"/>
     <w:rPr>
       <w:rFonts w:asciiTheme="minorHAnsi" w:hAnsiTheme="minorHAnsi"/>
       <w:sz w:val="20"/>
@@ -9793,10 +9940,10 @@
     <w:link w:val="FooterChar"/>
     <w:uiPriority w:val="99"/>
     <w:qFormat/>
-    <w:rsid w:val="00D45BC8"/>
+    <w:rsid w:val="006A0DC8"/>
     <w:pPr>
       <w:pBdr>
-        <w:top w:val="single" w:sz="8" w:space="18" w:color="4F81BD" w:themeColor="accent1"/>
+        <w:top w:val="single" w:sz="8" w:space="1" w:color="000000" w:themeColor="text1"/>
       </w:pBdr>
       <w:tabs>
         <w:tab w:val="center" w:pos="4680"/>
@@ -9813,7 +9960,7 @@
     <w:basedOn w:val="DefaultParagraphFont"/>
     <w:link w:val="Footer"/>
     <w:uiPriority w:val="99"/>
-    <w:rsid w:val="00D45BC8"/>
+    <w:rsid w:val="006A0DC8"/>
     <w:rPr>
       <w:rFonts w:asciiTheme="minorHAnsi" w:hAnsiTheme="minorHAnsi"/>
       <w:sz w:val="20"/>
@@ -11247,7 +11394,7 @@
 </file>
 
 <file path=customXml/itemProps1.xml><?xml version="1.0" encoding="utf-8"?>
-<ds:datastoreItem xmlns:ds="http://schemas.openxmlformats.org/officeDocument/2006/customXml" ds:itemID="{EDB552CE-2FC1-4406-9280-CEA97D26E5A5}">
+<ds:datastoreItem xmlns:ds="http://schemas.openxmlformats.org/officeDocument/2006/customXml" ds:itemID="{424F342B-8865-4F7F-A5CE-10DBE8557C54}">
   <ds:schemaRefs>
     <ds:schemaRef ds:uri="http://schemas.openxmlformats.org/officeDocument/2006/bibliography"/>
   </ds:schemaRefs>

</xml_diff>